<commit_message>
ytterligare uppdateringar efter AL-S-granskning
</commit_message>
<xml_diff>
--- a/ServiceInteractions/riv/ehr/accesscontrol/trunk/docs/TKB_ehr_accesscontrol.docx
+++ b/ServiceInteractions/riv/ehr/accesscontrol/trunk/docs/TKB_ehr_accesscontrol.docx
@@ -11,6 +11,8 @@
         <w:jc w:val="center"/>
       </w:pPr>
       <w:bookmarkStart w:id="0" w:name="Subject"/>
+      <w:bookmarkStart w:id="1" w:name="_GoBack"/>
+      <w:bookmarkEnd w:id="1"/>
     </w:p>
     <w:p>
       <w:pPr>
@@ -95,8 +97,9 @@
     </w:p>
     <w:tbl>
       <w:tblPr>
+        <w:tblpPr w:leftFromText="141" w:rightFromText="141" w:vertAnchor="text" w:tblpX="1951" w:tblpY="1"/>
+        <w:tblOverlap w:val="never"/>
         <w:tblW w:w="7710" w:type="dxa"/>
-        <w:tblInd w:w="1951" w:type="dxa"/>
         <w:tblBorders>
           <w:left w:val="single" w:sz="18" w:space="0" w:color="00A9A7"/>
         </w:tblBorders>
@@ -365,7 +368,7 @@
                 <w:color w:val="008000"/>
                 <w:sz w:val="32"/>
               </w:rPr>
-              <w:t>RC_3</w:t>
+              <w:t>RC_4</w:t>
             </w:r>
             <w:r>
               <w:rPr>
@@ -453,7 +456,7 @@
                 <w:color w:val="008000"/>
                 <w:sz w:val="28"/>
               </w:rPr>
-              <w:t>2014-06-24</w:t>
+              <w:t>2014-07-17</w:t>
             </w:r>
             <w:r>
               <w:rPr>
@@ -480,6 +483,9 @@
           <w:sz w:val="28"/>
         </w:rPr>
       </w:pPr>
+      <w:r>
+        <w:br w:type="textWrapping" w:clear="all"/>
+      </w:r>
       <w:r>
         <w:br w:type="page"/>
       </w:r>
@@ -534,8 +540,6 @@
           <w:r>
             <w:fldChar w:fldCharType="separate"/>
           </w:r>
-          <w:bookmarkStart w:id="1" w:name="_GoBack"/>
-          <w:bookmarkEnd w:id="1"/>
           <w:r>
             <w:rPr>
               <w:noProof/>
@@ -574,7 +578,7 @@
             <w:rPr>
               <w:noProof/>
             </w:rPr>
-            <w:instrText xml:space="preserve"> PAGEREF _Toc265226843 \h </w:instrText>
+            <w:instrText xml:space="preserve"> PAGEREF _Toc267218141 \h </w:instrText>
           </w:r>
           <w:r>
             <w:rPr>
@@ -654,7 +658,7 @@
             <w:rPr>
               <w:noProof/>
             </w:rPr>
-            <w:instrText xml:space="preserve"> PAGEREF _Toc265226844 \h </w:instrText>
+            <w:instrText xml:space="preserve"> PAGEREF _Toc267218142 \h </w:instrText>
           </w:r>
           <w:r>
             <w:rPr>
@@ -733,7 +737,7 @@
             <w:rPr>
               <w:noProof/>
             </w:rPr>
-            <w:instrText xml:space="preserve"> PAGEREF _Toc265226845 \h </w:instrText>
+            <w:instrText xml:space="preserve"> PAGEREF _Toc267218143 \h </w:instrText>
           </w:r>
           <w:r>
             <w:rPr>
@@ -812,7 +816,7 @@
             <w:rPr>
               <w:noProof/>
             </w:rPr>
-            <w:instrText xml:space="preserve"> PAGEREF _Toc265226846 \h </w:instrText>
+            <w:instrText xml:space="preserve"> PAGEREF _Toc267218144 \h </w:instrText>
           </w:r>
           <w:r>
             <w:rPr>
@@ -891,7 +895,7 @@
             <w:rPr>
               <w:noProof/>
             </w:rPr>
-            <w:instrText xml:space="preserve"> PAGEREF _Toc265226847 \h </w:instrText>
+            <w:instrText xml:space="preserve"> PAGEREF _Toc267218145 \h </w:instrText>
           </w:r>
           <w:r>
             <w:rPr>
@@ -1023,7 +1027,7 @@
             <w:rPr>
               <w:noProof/>
             </w:rPr>
-            <w:instrText xml:space="preserve"> PAGEREF _Toc265226848 \h </w:instrText>
+            <w:instrText xml:space="preserve"> PAGEREF _Toc267218146 \h </w:instrText>
           </w:r>
           <w:r>
             <w:rPr>
@@ -1102,7 +1106,7 @@
             <w:rPr>
               <w:noProof/>
             </w:rPr>
-            <w:instrText xml:space="preserve"> PAGEREF _Toc265226849 \h </w:instrText>
+            <w:instrText xml:space="preserve"> PAGEREF _Toc267218147 \h </w:instrText>
           </w:r>
           <w:r>
             <w:rPr>
@@ -1181,7 +1185,7 @@
             <w:rPr>
               <w:noProof/>
             </w:rPr>
-            <w:instrText xml:space="preserve"> PAGEREF _Toc265226850 \h </w:instrText>
+            <w:instrText xml:space="preserve"> PAGEREF _Toc267218148 \h </w:instrText>
           </w:r>
           <w:r>
             <w:rPr>
@@ -1260,7 +1264,7 @@
             <w:rPr>
               <w:noProof/>
             </w:rPr>
-            <w:instrText xml:space="preserve"> PAGEREF _Toc265226851 \h </w:instrText>
+            <w:instrText xml:space="preserve"> PAGEREF _Toc267218149 \h </w:instrText>
           </w:r>
           <w:r>
             <w:rPr>
@@ -1339,7 +1343,7 @@
             <w:rPr>
               <w:noProof/>
             </w:rPr>
-            <w:instrText xml:space="preserve"> PAGEREF _Toc265226852 \h </w:instrText>
+            <w:instrText xml:space="preserve"> PAGEREF _Toc267218150 \h </w:instrText>
           </w:r>
           <w:r>
             <w:rPr>
@@ -1418,7 +1422,7 @@
             <w:rPr>
               <w:noProof/>
             </w:rPr>
-            <w:instrText xml:space="preserve"> PAGEREF _Toc265226853 \h </w:instrText>
+            <w:instrText xml:space="preserve"> PAGEREF _Toc267218151 \h </w:instrText>
           </w:r>
           <w:r>
             <w:rPr>
@@ -1497,7 +1501,7 @@
             <w:rPr>
               <w:noProof/>
             </w:rPr>
-            <w:instrText xml:space="preserve"> PAGEREF _Toc265226854 \h </w:instrText>
+            <w:instrText xml:space="preserve"> PAGEREF _Toc267218152 \h </w:instrText>
           </w:r>
           <w:r>
             <w:rPr>
@@ -1576,7 +1580,7 @@
             <w:rPr>
               <w:noProof/>
             </w:rPr>
-            <w:instrText xml:space="preserve"> PAGEREF _Toc265226855 \h </w:instrText>
+            <w:instrText xml:space="preserve"> PAGEREF _Toc267218153 \h </w:instrText>
           </w:r>
           <w:r>
             <w:rPr>
@@ -1655,7 +1659,7 @@
             <w:rPr>
               <w:noProof/>
             </w:rPr>
-            <w:instrText xml:space="preserve"> PAGEREF _Toc265226856 \h </w:instrText>
+            <w:instrText xml:space="preserve"> PAGEREF _Toc267218154 \h </w:instrText>
           </w:r>
           <w:r>
             <w:rPr>
@@ -1734,7 +1738,7 @@
             <w:rPr>
               <w:noProof/>
             </w:rPr>
-            <w:instrText xml:space="preserve"> PAGEREF _Toc265226857 \h </w:instrText>
+            <w:instrText xml:space="preserve"> PAGEREF _Toc267218155 \h </w:instrText>
           </w:r>
           <w:r>
             <w:rPr>
@@ -1813,7 +1817,7 @@
             <w:rPr>
               <w:noProof/>
             </w:rPr>
-            <w:instrText xml:space="preserve"> PAGEREF _Toc265226858 \h </w:instrText>
+            <w:instrText xml:space="preserve"> PAGEREF _Toc267218156 \h </w:instrText>
           </w:r>
           <w:r>
             <w:rPr>
@@ -1892,7 +1896,7 @@
             <w:rPr>
               <w:noProof/>
             </w:rPr>
-            <w:instrText xml:space="preserve"> PAGEREF _Toc265226859 \h </w:instrText>
+            <w:instrText xml:space="preserve"> PAGEREF _Toc267218157 \h </w:instrText>
           </w:r>
           <w:r>
             <w:rPr>
@@ -1971,7 +1975,7 @@
             <w:rPr>
               <w:noProof/>
             </w:rPr>
-            <w:instrText xml:space="preserve"> PAGEREF _Toc265226860 \h </w:instrText>
+            <w:instrText xml:space="preserve"> PAGEREF _Toc267218158 \h </w:instrText>
           </w:r>
           <w:r>
             <w:rPr>
@@ -2050,7 +2054,7 @@
             <w:rPr>
               <w:noProof/>
             </w:rPr>
-            <w:instrText xml:space="preserve"> PAGEREF _Toc265226861 \h </w:instrText>
+            <w:instrText xml:space="preserve"> PAGEREF _Toc267218159 \h </w:instrText>
           </w:r>
           <w:r>
             <w:rPr>
@@ -2129,7 +2133,7 @@
             <w:rPr>
               <w:noProof/>
             </w:rPr>
-            <w:instrText xml:space="preserve"> PAGEREF _Toc265226862 \h </w:instrText>
+            <w:instrText xml:space="preserve"> PAGEREF _Toc267218160 \h </w:instrText>
           </w:r>
           <w:r>
             <w:rPr>
@@ -2210,7 +2214,7 @@
             <w:rPr>
               <w:noProof/>
             </w:rPr>
-            <w:instrText xml:space="preserve"> PAGEREF _Toc265226863 \h </w:instrText>
+            <w:instrText xml:space="preserve"> PAGEREF _Toc267218161 \h </w:instrText>
           </w:r>
           <w:r>
             <w:rPr>
@@ -2289,7 +2293,7 @@
             <w:rPr>
               <w:noProof/>
             </w:rPr>
-            <w:instrText xml:space="preserve"> PAGEREF _Toc265226864 \h </w:instrText>
+            <w:instrText xml:space="preserve"> PAGEREF _Toc267218162 \h </w:instrText>
           </w:r>
           <w:r>
             <w:rPr>
@@ -2306,7 +2310,7 @@
             <w:rPr>
               <w:noProof/>
             </w:rPr>
-            <w:t>14</w:t>
+            <w:t>13</w:t>
           </w:r>
           <w:r>
             <w:rPr>
@@ -2368,7 +2372,7 @@
             <w:rPr>
               <w:noProof/>
             </w:rPr>
-            <w:instrText xml:space="preserve"> PAGEREF _Toc265226865 \h </w:instrText>
+            <w:instrText xml:space="preserve"> PAGEREF _Toc267218163 \h </w:instrText>
           </w:r>
           <w:r>
             <w:rPr>
@@ -2385,7 +2389,7 @@
             <w:rPr>
               <w:noProof/>
             </w:rPr>
-            <w:t>14</w:t>
+            <w:t>13</w:t>
           </w:r>
           <w:r>
             <w:rPr>
@@ -2447,7 +2451,7 @@
             <w:rPr>
               <w:noProof/>
             </w:rPr>
-            <w:instrText xml:space="preserve"> PAGEREF _Toc265226866 \h </w:instrText>
+            <w:instrText xml:space="preserve"> PAGEREF _Toc267218164 \h </w:instrText>
           </w:r>
           <w:r>
             <w:rPr>
@@ -2526,7 +2530,7 @@
             <w:rPr>
               <w:noProof/>
             </w:rPr>
-            <w:instrText xml:space="preserve"> PAGEREF _Toc265226867 \h </w:instrText>
+            <w:instrText xml:space="preserve"> PAGEREF _Toc267218165 \h </w:instrText>
           </w:r>
           <w:r>
             <w:rPr>
@@ -2605,7 +2609,7 @@
             <w:rPr>
               <w:noProof/>
             </w:rPr>
-            <w:instrText xml:space="preserve"> PAGEREF _Toc265226868 \h </w:instrText>
+            <w:instrText xml:space="preserve"> PAGEREF _Toc267218166 \h </w:instrText>
           </w:r>
           <w:r>
             <w:rPr>
@@ -2684,7 +2688,7 @@
             <w:rPr>
               <w:noProof/>
             </w:rPr>
-            <w:instrText xml:space="preserve"> PAGEREF _Toc265226869 \h </w:instrText>
+            <w:instrText xml:space="preserve"> PAGEREF _Toc267218167 \h </w:instrText>
           </w:r>
           <w:r>
             <w:rPr>
@@ -2763,7 +2767,7 @@
             <w:rPr>
               <w:noProof/>
             </w:rPr>
-            <w:instrText xml:space="preserve"> PAGEREF _Toc265226870 \h </w:instrText>
+            <w:instrText xml:space="preserve"> PAGEREF _Toc267218168 \h </w:instrText>
           </w:r>
           <w:r>
             <w:rPr>
@@ -2842,7 +2846,7 @@
             <w:rPr>
               <w:noProof/>
             </w:rPr>
-            <w:instrText xml:space="preserve"> PAGEREF _Toc265226871 \h </w:instrText>
+            <w:instrText xml:space="preserve"> PAGEREF _Toc267218169 \h </w:instrText>
           </w:r>
           <w:r>
             <w:rPr>
@@ -2922,7 +2926,7 @@
             <w:rPr>
               <w:noProof/>
             </w:rPr>
-            <w:instrText xml:space="preserve"> PAGEREF _Toc265226872 \h </w:instrText>
+            <w:instrText xml:space="preserve"> PAGEREF _Toc267218170 \h </w:instrText>
           </w:r>
           <w:r>
             <w:rPr>
@@ -3001,7 +3005,7 @@
             <w:rPr>
               <w:noProof/>
             </w:rPr>
-            <w:instrText xml:space="preserve"> PAGEREF _Toc265226873 \h </w:instrText>
+            <w:instrText xml:space="preserve"> PAGEREF _Toc267218171 \h </w:instrText>
           </w:r>
           <w:r>
             <w:rPr>
@@ -3080,7 +3084,7 @@
             <w:rPr>
               <w:noProof/>
             </w:rPr>
-            <w:instrText xml:space="preserve"> PAGEREF _Toc265226874 \h </w:instrText>
+            <w:instrText xml:space="preserve"> PAGEREF _Toc267218172 \h </w:instrText>
           </w:r>
           <w:r>
             <w:rPr>
@@ -3159,7 +3163,7 @@
             <w:rPr>
               <w:noProof/>
             </w:rPr>
-            <w:instrText xml:space="preserve"> PAGEREF _Toc265226875 \h </w:instrText>
+            <w:instrText xml:space="preserve"> PAGEREF _Toc267218173 \h </w:instrText>
           </w:r>
           <w:r>
             <w:rPr>
@@ -3238,7 +3242,7 @@
             <w:rPr>
               <w:noProof/>
             </w:rPr>
-            <w:instrText xml:space="preserve"> PAGEREF _Toc265226876 \h </w:instrText>
+            <w:instrText xml:space="preserve"> PAGEREF _Toc267218174 \h </w:instrText>
           </w:r>
           <w:r>
             <w:rPr>
@@ -3317,7 +3321,7 @@
             <w:rPr>
               <w:noProof/>
             </w:rPr>
-            <w:instrText xml:space="preserve"> PAGEREF _Toc265226877 \h </w:instrText>
+            <w:instrText xml:space="preserve"> PAGEREF _Toc267218175 \h </w:instrText>
           </w:r>
           <w:r>
             <w:rPr>
@@ -3396,7 +3400,7 @@
             <w:rPr>
               <w:noProof/>
             </w:rPr>
-            <w:instrText xml:space="preserve"> PAGEREF _Toc265226878 \h </w:instrText>
+            <w:instrText xml:space="preserve"> PAGEREF _Toc267218176 \h </w:instrText>
           </w:r>
           <w:r>
             <w:rPr>
@@ -3475,7 +3479,7 @@
             <w:rPr>
               <w:noProof/>
             </w:rPr>
-            <w:instrText xml:space="preserve"> PAGEREF _Toc265226879 \h </w:instrText>
+            <w:instrText xml:space="preserve"> PAGEREF _Toc267218177 \h </w:instrText>
           </w:r>
           <w:r>
             <w:rPr>
@@ -4053,6 +4057,152 @@
           </w:p>
         </w:tc>
       </w:tr>
+      <w:tr>
+        <w:tc>
+          <w:tcPr>
+            <w:tcW w:w="1304" w:type="dxa"/>
+          </w:tcPr>
+          <w:p>
+            <w:pPr>
+              <w:pStyle w:val="TableText"/>
+              <w:rPr>
+                <w:rFonts w:ascii="Georgia" w:hAnsi="Georgia"/>
+              </w:rPr>
+            </w:pPr>
+            <w:r>
+              <w:rPr>
+                <w:rFonts w:ascii="Georgia" w:hAnsi="Georgia"/>
+              </w:rPr>
+              <w:t>1.0.3</w:t>
+            </w:r>
+          </w:p>
+        </w:tc>
+        <w:tc>
+          <w:tcPr>
+            <w:tcW w:w="992" w:type="dxa"/>
+          </w:tcPr>
+          <w:p>
+            <w:pPr>
+              <w:pStyle w:val="TableText"/>
+              <w:rPr>
+                <w:rFonts w:ascii="Georgia" w:hAnsi="Georgia"/>
+              </w:rPr>
+            </w:pPr>
+            <w:r>
+              <w:rPr>
+                <w:rFonts w:ascii="Georgia" w:hAnsi="Georgia"/>
+              </w:rPr>
+              <w:t>RC4</w:t>
+            </w:r>
+          </w:p>
+        </w:tc>
+        <w:tc>
+          <w:tcPr>
+            <w:tcW w:w="1560" w:type="dxa"/>
+          </w:tcPr>
+          <w:p>
+            <w:pPr>
+              <w:pStyle w:val="TableText"/>
+              <w:rPr>
+                <w:rFonts w:ascii="Georgia" w:hAnsi="Georgia"/>
+              </w:rPr>
+            </w:pPr>
+            <w:r>
+              <w:rPr>
+                <w:rFonts w:ascii="Georgia" w:hAnsi="Georgia"/>
+              </w:rPr>
+              <w:t>2014-07-17</w:t>
+            </w:r>
+          </w:p>
+        </w:tc>
+        <w:tc>
+          <w:tcPr>
+            <w:tcW w:w="3260" w:type="dxa"/>
+          </w:tcPr>
+          <w:p>
+            <w:pPr>
+              <w:pStyle w:val="TableText"/>
+              <w:tabs>
+                <w:tab w:val="right" w:pos="3176"/>
+              </w:tabs>
+              <w:rPr>
+                <w:rFonts w:ascii="Georgia" w:hAnsi="Georgia"/>
+              </w:rPr>
+            </w:pPr>
+            <w:r>
+              <w:rPr>
+                <w:rFonts w:ascii="Georgia" w:hAnsi="Georgia"/>
+              </w:rPr>
+              <w:t xml:space="preserve">Ändringar efter </w:t>
+            </w:r>
+            <w:r>
+              <w:rPr>
+                <w:rFonts w:ascii="Georgia" w:hAnsi="Georgia"/>
+              </w:rPr>
+              <w:t>AL-</w:t>
+            </w:r>
+            <w:r>
+              <w:rPr>
+                <w:rFonts w:ascii="Georgia" w:hAnsi="Georgia"/>
+              </w:rPr>
+              <w:t>S-gra</w:t>
+            </w:r>
+            <w:r>
+              <w:rPr>
+                <w:rFonts w:ascii="Georgia" w:hAnsi="Georgia"/>
+              </w:rPr>
+              <w:t>n</w:t>
+            </w:r>
+            <w:r>
+              <w:rPr>
+                <w:rFonts w:ascii="Georgia" w:hAnsi="Georgia"/>
+              </w:rPr>
+              <w:t>skning</w:t>
+            </w:r>
+          </w:p>
+        </w:tc>
+        <w:tc>
+          <w:tcPr>
+            <w:tcW w:w="1559" w:type="dxa"/>
+          </w:tcPr>
+          <w:p>
+            <w:pPr>
+              <w:pStyle w:val="TableText"/>
+              <w:jc w:val="left"/>
+              <w:rPr>
+                <w:rFonts w:ascii="Georgia" w:hAnsi="Georgia"/>
+              </w:rPr>
+            </w:pPr>
+            <w:r>
+              <w:rPr>
+                <w:rFonts w:ascii="Georgia" w:hAnsi="Georgia"/>
+              </w:rPr>
+              <w:t xml:space="preserve">Johan Eltes, </w:t>
+            </w:r>
+            <w:proofErr w:type="spellStart"/>
+            <w:r>
+              <w:rPr>
+                <w:rFonts w:ascii="Georgia" w:hAnsi="Georgia"/>
+              </w:rPr>
+              <w:t>Inera</w:t>
+            </w:r>
+            <w:proofErr w:type="spellEnd"/>
+          </w:p>
+        </w:tc>
+        <w:tc>
+          <w:tcPr>
+            <w:tcW w:w="1418" w:type="dxa"/>
+          </w:tcPr>
+          <w:p>
+            <w:pPr>
+              <w:pStyle w:val="TableText"/>
+              <w:rPr>
+                <w:rFonts w:ascii="Georgia" w:hAnsi="Georgia"/>
+              </w:rPr>
+            </w:pPr>
+          </w:p>
+        </w:tc>
+      </w:tr>
     </w:tbl>
     <w:p>
       <w:pPr>
@@ -4932,7 +5082,6 @@
         </w:rPr>
       </w:pPr>
       <w:r>
-        <w:lastRenderedPageBreak/>
         <w:br w:type="page"/>
       </w:r>
     </w:p>
@@ -4952,7 +5101,7 @@
       </w:pPr>
       <w:bookmarkStart w:id="3" w:name="_Toc357754843"/>
       <w:bookmarkStart w:id="4" w:name="_Toc243452541"/>
-      <w:bookmarkStart w:id="5" w:name="_Toc265226843"/>
+      <w:bookmarkStart w:id="5" w:name="_Toc267218141"/>
       <w:r>
         <w:t>Inledning</w:t>
       </w:r>
@@ -5024,23 +5173,9 @@
       </w:r>
       <w:proofErr w:type="gramEnd"/>
       <w:r>
-        <w:t>:</w:t>
-      </w:r>
-      <w:r>
-        <w:t>patientrelation</w:t>
+        <w:t>:patientrelation</w:t>
       </w:r>
       <w:proofErr w:type="spellEnd"/>
-      <w:r>
-        <w:t xml:space="preserve"> (</w:t>
-      </w:r>
-      <w:proofErr w:type="spellStart"/>
-      <w:r>
-        <w:t>TGP</w:t>
-      </w:r>
-      <w:proofErr w:type="spellEnd"/>
-      <w:r>
-        <w:t>)</w:t>
-      </w:r>
       <w:r>
         <w:fldChar w:fldCharType="end"/>
       </w:r>
@@ -5237,7 +5372,7 @@
           <w:color w:val="4F81BD" w:themeColor="accent1"/>
         </w:rPr>
       </w:pPr>
-      <w:bookmarkStart w:id="6" w:name="_Toc265226844"/>
+      <w:bookmarkStart w:id="6" w:name="_Toc267218142"/>
       <w:r>
         <w:t>WEB beskrivning</w:t>
       </w:r>
@@ -5253,7 +5388,7 @@
       <w:pPr>
         <w:pStyle w:val="Rubrik3"/>
       </w:pPr>
-      <w:bookmarkStart w:id="7" w:name="_Toc265226845"/>
+      <w:bookmarkStart w:id="7" w:name="_Toc267218143"/>
       <w:r>
         <w:t>Beskrivning, tjänstedomän</w:t>
       </w:r>
@@ -5269,7 +5404,7 @@
       <w:pPr>
         <w:pStyle w:val="Rubrik3"/>
       </w:pPr>
-      <w:bookmarkStart w:id="8" w:name="_Toc265226846"/>
+      <w:bookmarkStart w:id="8" w:name="_Toc267218144"/>
       <w:r>
         <w:lastRenderedPageBreak/>
         <w:t>Beskrivning, ingående tjänstekontrakt</w:t>
@@ -5513,7 +5648,7 @@
       <w:bookmarkStart w:id="13" w:name="_Toc163300578"/>
       <w:bookmarkStart w:id="14" w:name="_Toc163300880"/>
       <w:bookmarkStart w:id="15" w:name="_Toc198366954"/>
-      <w:bookmarkStart w:id="16" w:name="_Toc265226847"/>
+      <w:bookmarkStart w:id="16" w:name="_Toc267218145"/>
       <w:r>
         <w:t>Versionsinformation</w:t>
       </w:r>
@@ -5681,7 +5816,7 @@
       <w:bookmarkStart w:id="17" w:name="_Toc357754845"/>
       <w:bookmarkStart w:id="18" w:name="_Toc243452543"/>
       <w:bookmarkStart w:id="19" w:name="_Toc163300882"/>
-      <w:bookmarkStart w:id="20" w:name="_Toc265226848"/>
+      <w:bookmarkStart w:id="20" w:name="_Toc267218146"/>
       <w:r>
         <w:t xml:space="preserve">Version </w:t>
       </w:r>
@@ -5830,7 +5965,7 @@
           <w:b/>
           <w:color w:val="76923C" w:themeColor="accent3" w:themeShade="BF"/>
         </w:rPr>
-        <w:t>RC_3</w:t>
+        <w:t>RC_4</w:t>
       </w:r>
       <w:bookmarkEnd w:id="20"/>
       <w:r>
@@ -5845,7 +5980,7 @@
         <w:pStyle w:val="Rubrik3"/>
       </w:pPr>
       <w:bookmarkStart w:id="21" w:name="_Toc243452544"/>
-      <w:bookmarkStart w:id="22" w:name="_Toc265226849"/>
+      <w:bookmarkStart w:id="22" w:name="_Toc267218147"/>
       <w:r>
         <w:t>Oförändrade tjänstekontrakt</w:t>
       </w:r>
@@ -5873,7 +6008,7 @@
         <w:pStyle w:val="Rubrik3"/>
       </w:pPr>
       <w:bookmarkStart w:id="23" w:name="_Toc243452545"/>
-      <w:bookmarkStart w:id="24" w:name="_Toc265226850"/>
+      <w:bookmarkStart w:id="24" w:name="_Toc267218148"/>
       <w:r>
         <w:t>Nya tjänstekontrakt</w:t>
       </w:r>
@@ -5891,7 +6026,7 @@
         <w:pStyle w:val="Rubrik3"/>
       </w:pPr>
       <w:bookmarkStart w:id="25" w:name="_Toc243452546"/>
-      <w:bookmarkStart w:id="26" w:name="_Toc265226851"/>
+      <w:bookmarkStart w:id="26" w:name="_Toc267218149"/>
       <w:r>
         <w:t>Förändrade tjänstekontrakt</w:t>
       </w:r>
@@ -6370,7 +6505,7 @@
         <w:pStyle w:val="Rubrik3"/>
       </w:pPr>
       <w:bookmarkStart w:id="27" w:name="_Toc243452547"/>
-      <w:bookmarkStart w:id="28" w:name="_Toc265226852"/>
+      <w:bookmarkStart w:id="28" w:name="_Toc267218150"/>
       <w:r>
         <w:t>Utgångna tjänstekontrakt</w:t>
       </w:r>
@@ -6388,7 +6523,7 @@
       </w:pPr>
       <w:bookmarkStart w:id="29" w:name="_Toc357754847"/>
       <w:bookmarkStart w:id="30" w:name="_Toc243452549"/>
-      <w:bookmarkStart w:id="31" w:name="_Toc265226853"/>
+      <w:bookmarkStart w:id="31" w:name="_Toc267218151"/>
       <w:bookmarkEnd w:id="19"/>
       <w:r>
         <w:t>Tjänstedomänens arkitektur</w:t>
@@ -6403,7 +6538,7 @@
       </w:pPr>
       <w:bookmarkStart w:id="32" w:name="_Toc357754848"/>
       <w:bookmarkStart w:id="33" w:name="_Toc243452550"/>
-      <w:bookmarkStart w:id="34" w:name="_Toc265226854"/>
+      <w:bookmarkStart w:id="34" w:name="_Toc267218152"/>
       <w:r>
         <w:t>Flöden</w:t>
       </w:r>
@@ -6415,7 +6550,7 @@
       <w:pPr>
         <w:pStyle w:val="Rubrik3"/>
       </w:pPr>
-      <w:bookmarkStart w:id="35" w:name="_Toc265226855"/>
+      <w:bookmarkStart w:id="35" w:name="_Toc267218153"/>
       <w:r>
         <w:t xml:space="preserve">Flöde 1: </w:t>
       </w:r>
@@ -6510,7 +6645,33 @@
         <w:rPr>
           <w:lang w:eastAsia="sv-SE"/>
         </w:rPr>
-        <w:t xml:space="preserve">Tillträde nekas om tjänsten i steg 2 inte bekräftar behörighetsgrundande engagemang. </w:t>
+        <w:t>Tillträde nekas om tjänsten i steg 2 inte bekräftar behörighetsgrundande engagemang</w:t>
+      </w:r>
+      <w:r>
+        <w:rPr>
+          <w:lang w:eastAsia="sv-SE"/>
+        </w:rPr>
+        <w:t xml:space="preserve"> (”</w:t>
+      </w:r>
+      <w:proofErr w:type="spellStart"/>
+      <w:r>
+        <w:rPr>
+          <w:lang w:eastAsia="sv-SE"/>
+        </w:rPr>
+        <w:t>TGP</w:t>
+      </w:r>
+      <w:proofErr w:type="spellEnd"/>
+      <w:r>
+        <w:rPr>
+          <w:lang w:eastAsia="sv-SE"/>
+        </w:rPr>
+        <w:t>”)</w:t>
+      </w:r>
+      <w:r>
+        <w:rPr>
+          <w:lang w:eastAsia="sv-SE"/>
+        </w:rPr>
+        <w:t xml:space="preserve">. </w:t>
       </w:r>
     </w:p>
     <w:p>
@@ -6528,7 +6689,45 @@
         <w:rPr>
           <w:lang w:eastAsia="sv-SE"/>
         </w:rPr>
-        <w:t xml:space="preserve">Intygande av vårdrelation, spärr </w:t>
+        <w:t>Kontroll att f</w:t>
+      </w:r>
+      <w:r>
+        <w:rPr>
+          <w:lang w:eastAsia="sv-SE"/>
+        </w:rPr>
+        <w:t xml:space="preserve">örutsättningar enligt </w:t>
+      </w:r>
+      <w:proofErr w:type="gramStart"/>
+      <w:r>
+        <w:rPr>
+          <w:lang w:eastAsia="sv-SE"/>
+        </w:rPr>
+        <w:t>PDL  6</w:t>
+      </w:r>
+      <w:proofErr w:type="gramEnd"/>
+      <w:r>
+        <w:rPr>
+          <w:lang w:eastAsia="sv-SE"/>
+        </w:rPr>
+        <w:t xml:space="preserve"> kap 3§ är uppfyllda</w:t>
+      </w:r>
+      <w:r>
+        <w:rPr>
+          <w:lang w:eastAsia="sv-SE"/>
+        </w:rPr>
+        <w:t xml:space="preserve"> (</w:t>
+      </w:r>
+      <w:r>
+        <w:rPr>
+          <w:lang w:eastAsia="sv-SE"/>
+        </w:rPr>
+        <w:t>samtycke</w:t>
+      </w:r>
+      <w:r>
+        <w:rPr>
+          <w:lang w:eastAsia="sv-SE"/>
+        </w:rPr>
+        <w:t xml:space="preserve">, spärr </w:t>
       </w:r>
       <w:proofErr w:type="spellStart"/>
       <w:r>
@@ -6542,16 +6741,8 @@
         <w:rPr>
           <w:lang w:eastAsia="sv-SE"/>
         </w:rPr>
-        <w:t xml:space="preserve"> enl. </w:t>
-      </w:r>
-      <w:proofErr w:type="spellStart"/>
-      <w:r>
-        <w:rPr>
-          <w:lang w:eastAsia="sv-SE"/>
-        </w:rPr>
-        <w:t>PDLiPraktiken</w:t>
-      </w:r>
-      <w:proofErr w:type="spellEnd"/>
+        <w:t>)</w:t>
+      </w:r>
     </w:p>
     <w:p>
       <w:pPr>
@@ -6642,14 +6833,27 @@
       <w:r>
         <w:t xml:space="preserve">Figur </w:t>
       </w:r>
-      <w:fldSimple w:instr=" SEQ Figur \* ARABIC ">
-        <w:r>
-          <w:rPr>
-            <w:noProof/>
-          </w:rPr>
-          <w:t>1</w:t>
-        </w:r>
-      </w:fldSimple>
+      <w:r>
+        <w:fldChar w:fldCharType="begin"/>
+      </w:r>
+      <w:r>
+        <w:instrText xml:space="preserve"> SEQ Figur \* ARABIC </w:instrText>
+      </w:r>
+      <w:r>
+        <w:fldChar w:fldCharType="separate"/>
+      </w:r>
+      <w:r>
+        <w:rPr>
+          <w:noProof/>
+        </w:rPr>
+        <w:t>1</w:t>
+      </w:r>
+      <w:r>
+        <w:rPr>
+          <w:noProof/>
+        </w:rPr>
+        <w:fldChar w:fldCharType="end"/>
+      </w:r>
       <w:r>
         <w:t xml:space="preserve"> Grafisk flödesmodell</w:t>
       </w:r>
@@ -6976,14 +7180,27 @@
       <w:r>
         <w:t xml:space="preserve">Figur </w:t>
       </w:r>
-      <w:fldSimple w:instr=" SEQ Figur \* ARABIC ">
-        <w:r>
-          <w:rPr>
-            <w:noProof/>
-          </w:rPr>
-          <w:t>2</w:t>
-        </w:r>
-      </w:fldSimple>
+      <w:r>
+        <w:fldChar w:fldCharType="begin"/>
+      </w:r>
+      <w:r>
+        <w:instrText xml:space="preserve"> SEQ Figur \* ARABIC </w:instrText>
+      </w:r>
+      <w:r>
+        <w:fldChar w:fldCharType="separate"/>
+      </w:r>
+      <w:r>
+        <w:rPr>
+          <w:noProof/>
+        </w:rPr>
+        <w:t>2</w:t>
+      </w:r>
+      <w:r>
+        <w:rPr>
+          <w:noProof/>
+        </w:rPr>
+        <w:fldChar w:fldCharType="end"/>
+      </w:r>
       <w:r>
         <w:t xml:space="preserve"> </w:t>
       </w:r>
@@ -7093,14 +7310,27 @@
       <w:r>
         <w:t xml:space="preserve">Figur </w:t>
       </w:r>
-      <w:fldSimple w:instr=" SEQ Figur \* ARABIC ">
-        <w:r>
-          <w:rPr>
-            <w:noProof/>
-          </w:rPr>
-          <w:t>3</w:t>
-        </w:r>
-      </w:fldSimple>
+      <w:r>
+        <w:fldChar w:fldCharType="begin"/>
+      </w:r>
+      <w:r>
+        <w:instrText xml:space="preserve"> SEQ Figur \* ARABIC </w:instrText>
+      </w:r>
+      <w:r>
+        <w:fldChar w:fldCharType="separate"/>
+      </w:r>
+      <w:r>
+        <w:rPr>
+          <w:noProof/>
+        </w:rPr>
+        <w:t>3</w:t>
+      </w:r>
+      <w:r>
+        <w:rPr>
+          <w:noProof/>
+        </w:rPr>
+        <w:fldChar w:fldCharType="end"/>
+      </w:r>
       <w:r>
         <w:t xml:space="preserve"> Modell över komponenter vars samverkan beskrivs i sekvensdiagrammet</w:t>
       </w:r>
@@ -7171,14 +7401,27 @@
       <w:r>
         <w:t xml:space="preserve">Figur </w:t>
       </w:r>
-      <w:fldSimple w:instr=" SEQ Figur \* ARABIC ">
-        <w:r>
-          <w:rPr>
-            <w:noProof/>
-          </w:rPr>
-          <w:t>4</w:t>
-        </w:r>
-      </w:fldSimple>
+      <w:r>
+        <w:fldChar w:fldCharType="begin"/>
+      </w:r>
+      <w:r>
+        <w:instrText xml:space="preserve"> SEQ Figur \* ARABIC </w:instrText>
+      </w:r>
+      <w:r>
+        <w:fldChar w:fldCharType="separate"/>
+      </w:r>
+      <w:r>
+        <w:rPr>
+          <w:noProof/>
+        </w:rPr>
+        <w:t>4</w:t>
+      </w:r>
+      <w:r>
+        <w:rPr>
+          <w:noProof/>
+        </w:rPr>
+        <w:fldChar w:fldCharType="end"/>
+      </w:r>
       <w:r>
         <w:t xml:space="preserve"> Sekvensdiagram, Flöde 1</w:t>
       </w:r>
@@ -7198,7 +7441,7 @@
         <w:pStyle w:val="Rubrik3"/>
       </w:pPr>
       <w:bookmarkStart w:id="36" w:name="_Toc243452553"/>
-      <w:bookmarkStart w:id="37" w:name="_Toc265226856"/>
+      <w:bookmarkStart w:id="37" w:name="_Toc267218154"/>
       <w:r>
         <w:lastRenderedPageBreak/>
         <w:t>Obligatoriska kontrakt</w:t>
@@ -7386,7 +7629,7 @@
       </w:pPr>
       <w:bookmarkStart w:id="38" w:name="_Toc357754849"/>
       <w:bookmarkStart w:id="39" w:name="_Toc243452554"/>
-      <w:bookmarkStart w:id="40" w:name="_Toc265226857"/>
+      <w:bookmarkStart w:id="40" w:name="_Toc267218155"/>
       <w:r>
         <w:t>Adressering</w:t>
       </w:r>
@@ -7489,7 +7732,7 @@
       </w:pPr>
       <w:bookmarkStart w:id="41" w:name="_Toc357754850"/>
       <w:bookmarkStart w:id="42" w:name="_Toc243452555"/>
-      <w:bookmarkStart w:id="43" w:name="_Toc265226858"/>
+      <w:bookmarkStart w:id="43" w:name="_Toc267218156"/>
       <w:r>
         <w:t>Aggregering och engagemangsindex</w:t>
       </w:r>
@@ -7524,7 +7767,7 @@
       <w:bookmarkStart w:id="44" w:name="_Toc224960921"/>
       <w:bookmarkStart w:id="45" w:name="_Toc357754852"/>
       <w:bookmarkStart w:id="46" w:name="_Toc243452557"/>
-      <w:bookmarkStart w:id="47" w:name="_Toc265226859"/>
+      <w:bookmarkStart w:id="47" w:name="_Toc267218157"/>
       <w:r>
         <w:t>Tjänstedomänens krav och regler</w:t>
       </w:r>
@@ -7537,7 +7780,7 @@
       <w:pPr>
         <w:pStyle w:val="Rubrik2"/>
       </w:pPr>
-      <w:bookmarkStart w:id="48" w:name="_Toc265226860"/>
+      <w:bookmarkStart w:id="48" w:name="_Toc267218158"/>
       <w:r>
         <w:t>Konsument-krav</w:t>
       </w:r>
@@ -7655,7 +7898,7 @@
       <w:pPr>
         <w:pStyle w:val="Rubrik2"/>
       </w:pPr>
-      <w:bookmarkStart w:id="49" w:name="_Toc265226861"/>
+      <w:bookmarkStart w:id="49" w:name="_Toc267218159"/>
       <w:r>
         <w:t>Producentkrav</w:t>
       </w:r>
@@ -7761,7 +8004,7 @@
       </w:pPr>
       <w:bookmarkStart w:id="50" w:name="_Toc357754853"/>
       <w:bookmarkStart w:id="51" w:name="_Toc243452558"/>
-      <w:bookmarkStart w:id="52" w:name="_Toc265226862"/>
+      <w:bookmarkStart w:id="52" w:name="_Toc267218160"/>
       <w:r>
         <w:t>Informationssäkerhet och juridik</w:t>
       </w:r>
@@ -7779,41 +8022,35 @@
         <w:rPr>
           <w:lang w:eastAsia="sv-SE"/>
         </w:rPr>
-        <w:t xml:space="preserve">Arkitekturledningens säkerhetsgrupp har bland annat framfört att det är mycket olyckligt att det nu förs in ett begrepp som inte finns i lagstiftningen eller tillhörande föreskrifter. Inte heller någon motsvarighet till detta går att finna i patientdatalagens reglering.  Arkitekturledningens säkerhetsgrupp farhåga är att lösningen </w:t>
+        <w:t xml:space="preserve">I Datainspektionens tillsyn mot </w:t>
       </w:r>
       <w:proofErr w:type="spellStart"/>
       <w:r>
         <w:rPr>
           <w:lang w:eastAsia="sv-SE"/>
         </w:rPr>
-        <w:t>TGP</w:t>
+        <w:t>NPÖ</w:t>
       </w:r>
       <w:proofErr w:type="spellEnd"/>
       <w:r>
         <w:rPr>
           <w:lang w:eastAsia="sv-SE"/>
         </w:rPr>
-        <w:t xml:space="preserve"> inte löser själva problematiken bakom Datainspektionens kritik utan endast blir ytterligare en administration som genererar kostnader men inte löser behörighetsfrågan. Det kan också vara så att </w:t>
+        <w:t xml:space="preserve"> i Örebro läns landsting och kommun </w:t>
       </w:r>
       <w:proofErr w:type="spellStart"/>
       <w:r>
         <w:rPr>
           <w:lang w:eastAsia="sv-SE"/>
         </w:rPr>
-        <w:t>TGP</w:t>
+        <w:t>Drn</w:t>
       </w:r>
       <w:proofErr w:type="spellEnd"/>
       <w:r>
         <w:rPr>
           <w:lang w:eastAsia="sv-SE"/>
         </w:rPr>
-        <w:t xml:space="preserve"> lämpar sig bättre till en avgränsad vårdverksamhet än ett stort landsting</w:t>
-      </w:r>
-      <w:r>
-        <w:rPr>
-          <w:lang w:eastAsia="sv-SE"/>
-        </w:rPr>
-        <w:t>.</w:t>
+        <w:t xml:space="preserve"> 1390-2009 framkom bland annat att Örebro läns landsting och kommun inte levde upp till kraven på behörighetsstyrning 6 kap 7 §, 4 kap 2 § patientdatalagen och 2 kap 6 § SOSFS 2008:14. Datainspektionen ålade Örebros läns landsting och kommun att ta fram rutiner och en teknisk funktionalitet som möjliggör att behörigheterna kan begränsas till vad som behövs för att användaren ska kunna fullgöra sina arbetsuppgifter inom hälso- och sjukvården.</w:t>
       </w:r>
     </w:p>
     <w:p>
@@ -7822,6 +8059,13 @@
           <w:lang w:eastAsia="sv-SE"/>
         </w:rPr>
       </w:pPr>
+      <w:r>
+        <w:rPr>
+          <w:lang w:eastAsia="sv-SE"/>
+        </w:rPr>
+        <w:lastRenderedPageBreak/>
+        <w:t>Enligt Datainspektionen ska vårdgivaren inte endast bedöma om användaren i sin yrkesutövning kan träffa patienter från andra vårdgivare, utan även vilka patienter eller kategorier av patienter från andra vårdgivare det kan vara fråga om.</w:t>
+      </w:r>
     </w:p>
     <w:p>
       <w:pPr>
@@ -7833,7 +8077,7 @@
         <w:rPr>
           <w:lang w:eastAsia="sv-SE"/>
         </w:rPr>
-        <w:t xml:space="preserve">I Datainspektionens tillsyn mot </w:t>
+        <w:t xml:space="preserve">Datainspektionens granskning av </w:t>
       </w:r>
       <w:proofErr w:type="spellStart"/>
       <w:r>
@@ -7847,21 +8091,35 @@
         <w:rPr>
           <w:lang w:eastAsia="sv-SE"/>
         </w:rPr>
-        <w:t xml:space="preserve"> i Örebro läns landsting och kommun </w:t>
+        <w:t xml:space="preserve">-implementationen i Örebro Läns Landsting, har föranlett kravarbete inom </w:t>
       </w:r>
       <w:proofErr w:type="spellStart"/>
       <w:r>
         <w:rPr>
           <w:lang w:eastAsia="sv-SE"/>
         </w:rPr>
-        <w:t>Drn</w:t>
+        <w:t>NPÖ</w:t>
       </w:r>
       <w:proofErr w:type="spellEnd"/>
       <w:r>
         <w:rPr>
           <w:lang w:eastAsia="sv-SE"/>
         </w:rPr>
-        <w:t xml:space="preserve"> 1390-2009 framkom bland annat att Örebro läns landsting och kommun inte levde upp till kraven på behörighetsstyrning 6 kap 7 §, 4 kap 2 § patientdatalagen och 2 kap 6 § SOSFS 2008:14. Datainspektionen ålade Örebros läns landsting och kommun att ta fram rutiner och en teknisk funktionalitet som möjliggör att behörigheterna kan begränsas till vad som behövs för att användaren ska kunna fullgöra sina arbetsuppgifter inom hälso- och sjukvården.</w:t>
+        <w:t>-programmet rörande en kompletterande behörighetsfunktion, som inom projektet benämns Tillgänglig Patient (</w:t>
+      </w:r>
+      <w:proofErr w:type="spellStart"/>
+      <w:r>
+        <w:rPr>
+          <w:lang w:eastAsia="sv-SE"/>
+        </w:rPr>
+        <w:t>TGP</w:t>
+      </w:r>
+      <w:proofErr w:type="spellEnd"/>
+      <w:r>
+        <w:rPr>
+          <w:lang w:eastAsia="sv-SE"/>
+        </w:rPr>
+        <w:t>)</w:t>
       </w:r>
     </w:p>
     <w:p>
@@ -7870,84 +8128,16 @@
           <w:lang w:eastAsia="sv-SE"/>
         </w:rPr>
       </w:pPr>
-      <w:r>
-        <w:rPr>
-          <w:lang w:eastAsia="sv-SE"/>
-        </w:rPr>
-        <w:t>Enligt Datainspektionen ska vårdgivaren inte endast bedöma om användaren i sin yrkesutövning kan träffa patienter från andra vårdgivare, utan även vilka patienter eller kategorier av patienter från andra vårdgivare det kan vara fråga om.</w:t>
-      </w:r>
     </w:p>
     <w:p>
       <w:pPr>
+        <w:pStyle w:val="Rubrik3"/>
         <w:rPr>
           <w:lang w:eastAsia="sv-SE"/>
         </w:rPr>
       </w:pPr>
-      <w:r>
-        <w:rPr>
-          <w:lang w:eastAsia="sv-SE"/>
-        </w:rPr>
-        <w:t xml:space="preserve">Datainspektionens granskning av </w:t>
-      </w:r>
-      <w:proofErr w:type="spellStart"/>
-      <w:r>
-        <w:rPr>
-          <w:lang w:eastAsia="sv-SE"/>
-        </w:rPr>
-        <w:t>NPÖ</w:t>
-      </w:r>
-      <w:proofErr w:type="spellEnd"/>
-      <w:r>
-        <w:rPr>
-          <w:lang w:eastAsia="sv-SE"/>
-        </w:rPr>
-        <w:t xml:space="preserve">-implementationen i Örebro Läns Landsting, har föranlett kravarbete inom </w:t>
-      </w:r>
-      <w:proofErr w:type="spellStart"/>
-      <w:r>
-        <w:rPr>
-          <w:lang w:eastAsia="sv-SE"/>
-        </w:rPr>
-        <w:t>NPÖ</w:t>
-      </w:r>
-      <w:proofErr w:type="spellEnd"/>
-      <w:r>
-        <w:rPr>
-          <w:lang w:eastAsia="sv-SE"/>
-        </w:rPr>
-        <w:t>-programmet rörande en kompletterande behörighetsfunktion, som inom projektet benämns Tillgänglig Patient (</w:t>
-      </w:r>
-      <w:proofErr w:type="spellStart"/>
-      <w:r>
-        <w:rPr>
-          <w:lang w:eastAsia="sv-SE"/>
-        </w:rPr>
-        <w:t>TGP</w:t>
-      </w:r>
-      <w:proofErr w:type="spellEnd"/>
-      <w:r>
-        <w:rPr>
-          <w:lang w:eastAsia="sv-SE"/>
-        </w:rPr>
-        <w:t>)</w:t>
-      </w:r>
-    </w:p>
-    <w:p>
-      <w:pPr>
-        <w:rPr>
-          <w:lang w:eastAsia="sv-SE"/>
-        </w:rPr>
-      </w:pPr>
-    </w:p>
-    <w:p>
-      <w:pPr>
-        <w:pStyle w:val="Rubrik3"/>
-        <w:rPr>
-          <w:lang w:eastAsia="sv-SE"/>
-        </w:rPr>
-      </w:pPr>
       <w:bookmarkStart w:id="53" w:name="_Ref265226798"/>
-      <w:bookmarkStart w:id="54" w:name="_Toc265226863"/>
+      <w:bookmarkStart w:id="54" w:name="_Toc267218161"/>
       <w:r>
         <w:rPr>
           <w:lang w:eastAsia="sv-SE"/>
@@ -8165,9 +8355,8 @@
         <w:pStyle w:val="Rubrik2"/>
       </w:pPr>
       <w:bookmarkStart w:id="57" w:name="_Toc243452559"/>
-      <w:bookmarkStart w:id="58" w:name="_Toc265226864"/>
-      <w:r>
-        <w:lastRenderedPageBreak/>
+      <w:bookmarkStart w:id="58" w:name="_Toc267218162"/>
+      <w:r>
         <w:t>Icke funktionella krav</w:t>
       </w:r>
       <w:bookmarkEnd w:id="57"/>
@@ -8185,32 +8374,12 @@
         <w:pStyle w:val="Rubrik3"/>
       </w:pPr>
       <w:bookmarkStart w:id="59" w:name="_Toc243452560"/>
-      <w:bookmarkStart w:id="60" w:name="_Toc265226865"/>
+      <w:bookmarkStart w:id="60" w:name="_Toc267218163"/>
       <w:r>
         <w:t>SLA krav</w:t>
       </w:r>
       <w:bookmarkEnd w:id="59"/>
       <w:bookmarkEnd w:id="60"/>
-    </w:p>
-    <w:p>
-      <w:pPr>
-        <w:rPr>
-          <w:color w:val="4F81BD" w:themeColor="accent1"/>
-        </w:rPr>
-      </w:pPr>
-      <w:r>
-        <w:rPr>
-          <w:color w:val="4F81BD" w:themeColor="accent1"/>
-        </w:rPr>
-        <w:t>SLA-krav är obligatoriskt att beskriva.</w:t>
-      </w:r>
-    </w:p>
-    <w:p>
-      <w:pPr>
-        <w:rPr>
-          <w:color w:val="4F81BD" w:themeColor="accent1"/>
-        </w:rPr>
-      </w:pPr>
     </w:p>
     <w:p>
       <w:r>
@@ -8431,7 +8600,7 @@
         <w:pStyle w:val="Rubrik3"/>
       </w:pPr>
       <w:bookmarkStart w:id="61" w:name="_Toc243452561"/>
-      <w:bookmarkStart w:id="62" w:name="_Toc265226866"/>
+      <w:bookmarkStart w:id="62" w:name="_Toc267218164"/>
       <w:r>
         <w:t>Övriga krav</w:t>
       </w:r>
@@ -8447,7 +8616,7 @@
       <w:bookmarkStart w:id="64" w:name="_Toc243452562"/>
       <w:bookmarkStart w:id="65" w:name="_Toc224960922"/>
       <w:bookmarkStart w:id="66" w:name="_Toc357754855"/>
-      <w:bookmarkStart w:id="67" w:name="_Toc265226867"/>
+      <w:bookmarkStart w:id="67" w:name="_Toc267218165"/>
       <w:bookmarkEnd w:id="13"/>
       <w:bookmarkEnd w:id="14"/>
       <w:bookmarkEnd w:id="15"/>
@@ -8463,7 +8632,7 @@
         <w:pStyle w:val="Rubrik3"/>
       </w:pPr>
       <w:bookmarkStart w:id="68" w:name="_Toc243452563"/>
-      <w:bookmarkStart w:id="69" w:name="_Toc265226868"/>
+      <w:bookmarkStart w:id="69" w:name="_Toc267218166"/>
       <w:r>
         <w:t>Krav på en tjänsteproducent</w:t>
       </w:r>
@@ -8503,7 +8672,7 @@
         <w:pStyle w:val="Rubrik3"/>
       </w:pPr>
       <w:bookmarkStart w:id="70" w:name="_Toc243452564"/>
-      <w:bookmarkStart w:id="71" w:name="_Toc265226869"/>
+      <w:bookmarkStart w:id="71" w:name="_Toc267218167"/>
       <w:r>
         <w:t>Krav på en tjänstekonsument</w:t>
       </w:r>
@@ -8520,7 +8689,7 @@
         <w:pStyle w:val="Rubrik1"/>
       </w:pPr>
       <w:bookmarkStart w:id="72" w:name="_Toc243452565"/>
-      <w:bookmarkStart w:id="73" w:name="_Toc265226870"/>
+      <w:bookmarkStart w:id="73" w:name="_Toc267218168"/>
       <w:r>
         <w:t xml:space="preserve">Tjänstedomänens </w:t>
       </w:r>
@@ -8552,7 +8721,7 @@
       </w:pPr>
       <w:bookmarkStart w:id="75" w:name="_Toc357754856"/>
       <w:bookmarkStart w:id="76" w:name="_Toc243452566"/>
-      <w:bookmarkStart w:id="77" w:name="_Toc265226871"/>
+      <w:bookmarkStart w:id="77" w:name="_Toc267218169"/>
       <w:r>
         <w:t>V-MIM</w:t>
       </w:r>
@@ -8581,7 +8750,13 @@
       </w:r>
       <w:proofErr w:type="spellEnd"/>
       <w:r>
-        <w:t>” är ett för ändamålet syntetiserat koncept som representerar att en vårdenhet via elektroniska bevis i form av administrativ vårdinformation kan intyga att medarbetare med uppdrag hos enheten rimligen har professionella skäl att begära åtkomst till patientens sammanhållna journalföring.</w:t>
+        <w:t>” är ett för ändamålet syntetiserat koncept som representerar att en vårdenhet via elektroniska bevis i form av administrativ vårdinformation kan intyga att medarbetare med uppdrag hos enheten</w:t>
+      </w:r>
+      <w:r>
+        <w:t xml:space="preserve"> eller vårdgivaren</w:t>
+      </w:r>
+      <w:r>
+        <w:t xml:space="preserve"> rimligen har professionella skäl att begära åtkomst till patientens sammanhållna journalföring.</w:t>
       </w:r>
     </w:p>
     <w:p>
@@ -8651,14 +8826,27 @@
       <w:r>
         <w:t xml:space="preserve">Figur </w:t>
       </w:r>
-      <w:fldSimple w:instr=" SEQ Figur \* ARABIC ">
-        <w:r>
-          <w:rPr>
-            <w:noProof/>
-          </w:rPr>
-          <w:t>5</w:t>
-        </w:r>
-      </w:fldSimple>
+      <w:r>
+        <w:fldChar w:fldCharType="begin"/>
+      </w:r>
+      <w:r>
+        <w:instrText xml:space="preserve"> SEQ Figur \* ARABIC </w:instrText>
+      </w:r>
+      <w:r>
+        <w:fldChar w:fldCharType="separate"/>
+      </w:r>
+      <w:r>
+        <w:rPr>
+          <w:noProof/>
+        </w:rPr>
+        <w:t>5</w:t>
+      </w:r>
+      <w:r>
+        <w:rPr>
+          <w:noProof/>
+        </w:rPr>
+        <w:fldChar w:fldCharType="end"/>
+      </w:r>
       <w:r>
         <w:t xml:space="preserve"> V-MIM, </w:t>
       </w:r>
@@ -9372,7 +9560,7 @@
       </w:pPr>
       <w:bookmarkStart w:id="83" w:name="_Toc357754857"/>
       <w:bookmarkStart w:id="84" w:name="_Toc243452567"/>
-      <w:bookmarkStart w:id="85" w:name="_Toc265226872"/>
+      <w:bookmarkStart w:id="85" w:name="_Toc267218170"/>
       <w:r>
         <w:t>Formatregler</w:t>
       </w:r>
@@ -9385,7 +9573,7 @@
         <w:pStyle w:val="Rubrik3"/>
       </w:pPr>
       <w:bookmarkStart w:id="86" w:name="_Toc243452568"/>
-      <w:bookmarkStart w:id="87" w:name="_Toc265226873"/>
+      <w:bookmarkStart w:id="87" w:name="_Toc267218171"/>
       <w:r>
         <w:t>Regel 1</w:t>
       </w:r>
@@ -9460,7 +9648,7 @@
       </w:pPr>
       <w:bookmarkStart w:id="88" w:name="_Toc357754858"/>
       <w:bookmarkStart w:id="89" w:name="_Toc243452569"/>
-      <w:bookmarkStart w:id="90" w:name="_Toc265226874"/>
+      <w:bookmarkStart w:id="90" w:name="_Toc267218172"/>
       <w:r>
         <w:lastRenderedPageBreak/>
         <w:t>Tjänstekontrakt</w:t>
@@ -9474,7 +9662,7 @@
       <w:pPr>
         <w:pStyle w:val="Rubrik2"/>
       </w:pPr>
-      <w:bookmarkStart w:id="91" w:name="_Toc265226875"/>
+      <w:bookmarkStart w:id="91" w:name="_Toc267218173"/>
       <w:proofErr w:type="spellStart"/>
       <w:r>
         <w:t>AssertCareEngagement</w:t>
@@ -9595,7 +9783,7 @@
         <w:pStyle w:val="Rubrik3"/>
       </w:pPr>
       <w:bookmarkStart w:id="92" w:name="_Toc243452571"/>
-      <w:bookmarkStart w:id="93" w:name="_Toc265226876"/>
+      <w:bookmarkStart w:id="93" w:name="_Toc267218174"/>
       <w:r>
         <w:t>Version</w:t>
       </w:r>
@@ -9613,7 +9801,7 @@
         <w:pStyle w:val="Rubrik3"/>
       </w:pPr>
       <w:bookmarkStart w:id="94" w:name="_Toc243452572"/>
-      <w:bookmarkStart w:id="95" w:name="_Toc265226877"/>
+      <w:bookmarkStart w:id="95" w:name="_Toc267218175"/>
       <w:r>
         <w:t>Fältregler</w:t>
       </w:r>
@@ -10845,7 +11033,7 @@
         <w:pStyle w:val="Rubrik3"/>
       </w:pPr>
       <w:bookmarkStart w:id="96" w:name="_Toc243452573"/>
-      <w:bookmarkStart w:id="97" w:name="_Toc265226878"/>
+      <w:bookmarkStart w:id="97" w:name="_Toc267218176"/>
       <w:r>
         <w:t>Övriga regler</w:t>
       </w:r>
@@ -11027,7 +11215,7 @@
         <w:pStyle w:val="Rubrik3"/>
       </w:pPr>
       <w:bookmarkStart w:id="98" w:name="_Toc243452574"/>
-      <w:bookmarkStart w:id="99" w:name="_Toc265226879"/>
+      <w:bookmarkStart w:id="99" w:name="_Toc267218177"/>
       <w:r>
         <w:t>Annan information om kontraktet</w:t>
       </w:r>
@@ -15967,7 +16155,6 @@
   <w:style w:type="character" w:default="1" w:styleId="Standardstycketypsnitt">
     <w:name w:val="Default Paragraph Font"/>
     <w:uiPriority w:val="1"/>
-    <w:semiHidden/>
     <w:unhideWhenUsed/>
   </w:style>
   <w:style w:type="table" w:default="1" w:styleId="Normaltabell">
@@ -16930,7 +17117,6 @@
   <w:style w:type="character" w:default="1" w:styleId="Standardstycketypsnitt">
     <w:name w:val="Default Paragraph Font"/>
     <w:uiPriority w:val="1"/>
-    <w:semiHidden/>
     <w:unhideWhenUsed/>
   </w:style>
   <w:style w:type="table" w:default="1" w:styleId="Normaltabell">
@@ -17795,7 +17981,7 @@
 </file>
 
 <file path=customXml/itemProps1.xml><?xml version="1.0" encoding="utf-8"?>
-<ds:datastoreItem xmlns:ds="http://schemas.openxmlformats.org/officeDocument/2006/customXml" ds:itemID="{8CFED34D-AEDB-ED4A-81AD-BFABEABDC02F}">
+<ds:datastoreItem xmlns:ds="http://schemas.openxmlformats.org/officeDocument/2006/customXml" ds:itemID="{852F4028-31E3-054D-997B-1F7BEA61F144}">
   <ds:schemaRefs>
     <ds:schemaRef ds:uri="http://schemas.openxmlformats.org/officeDocument/2006/bibliography"/>
   </ds:schemaRefs>

</xml_diff>